<commit_message>
Faza 2 - Dokumentacija
</commit_message>
<xml_diff>
--- a/Dokumentacija/Faza 2 Perzistencija/Faza 2.docx
+++ b/Dokumentacija/Faza 2 Perzistencija/Faza 2.docx
@@ -349,6 +349,1180 @@
       </w:r>
     </w:p>
     <w:p>
+      <w:pPr>
+        <w:pStyle w:val="Heading1"/>
+        <w:numPr>
+          <w:ilvl w:val="0"/>
+          <w:numId w:val="6"/>
+        </w:numPr>
+      </w:pPr>
+      <w:r>
+        <w:lastRenderedPageBreak/>
+        <w:t xml:space="preserve">Model </w:t>
+      </w:r>
+      <w:proofErr w:type="spellStart"/>
+      <w:r>
+        <w:t>podataka</w:t>
+      </w:r>
+      <w:proofErr w:type="spellEnd"/>
+    </w:p>
+    <w:p>
+      <w:r>
+        <w:t xml:space="preserve">Model </w:t>
+      </w:r>
+      <w:proofErr w:type="spellStart"/>
+      <w:r>
+        <w:t>podataka</w:t>
+      </w:r>
+      <w:proofErr w:type="spellEnd"/>
+      <w:r>
+        <w:t xml:space="preserve"> u </w:t>
+      </w:r>
+      <w:proofErr w:type="spellStart"/>
+      <w:r>
+        <w:t>aplikaciji</w:t>
+      </w:r>
+      <w:proofErr w:type="spellEnd"/>
+      <w:r>
+        <w:t xml:space="preserve"> Snake-Architect </w:t>
+      </w:r>
+      <w:proofErr w:type="spellStart"/>
+      <w:r>
+        <w:t>predstavljen</w:t>
+      </w:r>
+      <w:proofErr w:type="spellEnd"/>
+      <w:r>
+        <w:t xml:space="preserve"> je </w:t>
+      </w:r>
+      <w:proofErr w:type="spellStart"/>
+      <w:r>
+        <w:t>sledećim</w:t>
+      </w:r>
+      <w:proofErr w:type="spellEnd"/>
+      <w:r>
+        <w:t xml:space="preserve"> </w:t>
+      </w:r>
+      <w:proofErr w:type="spellStart"/>
+      <w:r>
+        <w:t>klasnim</w:t>
+      </w:r>
+      <w:proofErr w:type="spellEnd"/>
+      <w:r>
+        <w:t xml:space="preserve"> </w:t>
+      </w:r>
+      <w:proofErr w:type="spellStart"/>
+      <w:r>
+        <w:t>dijagramom</w:t>
+      </w:r>
+      <w:proofErr w:type="spellEnd"/>
+      <w:r>
+        <w:t>:</w:t>
+      </w:r>
+    </w:p>
+    <w:p>
+      <w:r>
+        <w:pict>
+          <v:shapetype id="_x0000_t75" coordsize="21600,21600" o:spt="75" o:preferrelative="t" path="m@4@5l@4@11@9@11@9@5xe" filled="f" stroked="f">
+            <v:stroke joinstyle="miter"/>
+            <v:formulas>
+              <v:f eqn="if lineDrawn pixelLineWidth 0"/>
+              <v:f eqn="sum @0 1 0"/>
+              <v:f eqn="sum 0 0 @1"/>
+              <v:f eqn="prod @2 1 2"/>
+              <v:f eqn="prod @3 21600 pixelWidth"/>
+              <v:f eqn="prod @3 21600 pixelHeight"/>
+              <v:f eqn="sum @0 0 1"/>
+              <v:f eqn="prod @6 1 2"/>
+              <v:f eqn="prod @7 21600 pixelWidth"/>
+              <v:f eqn="sum @8 21600 0"/>
+              <v:f eqn="prod @7 21600 pixelHeight"/>
+              <v:f eqn="sum @10 21600 0"/>
+            </v:formulas>
+            <v:path o:extrusionok="f" gradientshapeok="t" o:connecttype="rect"/>
+            <o:lock v:ext="edit" aspectratio="t"/>
+          </v:shapetype>
+          <v:shape id="_x0000_i1025" type="#_x0000_t75" style="width:467.45pt;height:313.8pt">
+            <v:imagedata r:id="rId6" o:title="klasniDijagram"/>
+          </v:shape>
+        </w:pict>
+      </w:r>
+    </w:p>
+    <w:p/>
+    <w:p>
+      <w:pPr>
+        <w:pStyle w:val="ListParagraph"/>
+        <w:numPr>
+          <w:ilvl w:val="0"/>
+          <w:numId w:val="7"/>
+        </w:numPr>
+      </w:pPr>
+      <w:r>
+        <w:rPr>
+          <w:b/>
+        </w:rPr>
+        <w:t xml:space="preserve">User </w:t>
+      </w:r>
+      <w:r>
+        <w:t xml:space="preserve">– </w:t>
+      </w:r>
+      <w:proofErr w:type="spellStart"/>
+      <w:r>
+        <w:t>Predstavlja</w:t>
+      </w:r>
+      <w:proofErr w:type="spellEnd"/>
+      <w:r>
+        <w:t xml:space="preserve"> </w:t>
+      </w:r>
+      <w:proofErr w:type="spellStart"/>
+      <w:r>
+        <w:t>korisnika</w:t>
+      </w:r>
+      <w:proofErr w:type="spellEnd"/>
+      <w:r>
+        <w:t xml:space="preserve"> </w:t>
+      </w:r>
+      <w:proofErr w:type="spellStart"/>
+      <w:r>
+        <w:t>aplikacije</w:t>
+      </w:r>
+      <w:proofErr w:type="spellEnd"/>
+      <w:r>
+        <w:t xml:space="preserve">. </w:t>
+      </w:r>
+      <w:proofErr w:type="spellStart"/>
+      <w:r>
+        <w:t>Sadrži</w:t>
+      </w:r>
+      <w:proofErr w:type="spellEnd"/>
+      <w:r>
+        <w:t xml:space="preserve"> </w:t>
+      </w:r>
+      <w:proofErr w:type="spellStart"/>
+      <w:r>
+        <w:t>osnovne</w:t>
+      </w:r>
+      <w:proofErr w:type="spellEnd"/>
+      <w:r>
+        <w:t xml:space="preserve"> </w:t>
+      </w:r>
+      <w:proofErr w:type="spellStart"/>
+      <w:r>
+        <w:t>podatke</w:t>
+      </w:r>
+      <w:proofErr w:type="spellEnd"/>
+      <w:r>
+        <w:t xml:space="preserve">: </w:t>
+      </w:r>
+      <w:proofErr w:type="spellStart"/>
+      <w:r>
+        <w:t>ime</w:t>
+      </w:r>
+      <w:proofErr w:type="spellEnd"/>
+      <w:r>
+        <w:t xml:space="preserve">, </w:t>
+      </w:r>
+      <w:proofErr w:type="spellStart"/>
+      <w:r>
+        <w:t>prezime</w:t>
+      </w:r>
+      <w:proofErr w:type="spellEnd"/>
+      <w:r>
+        <w:t xml:space="preserve">, username, email, </w:t>
+      </w:r>
+      <w:proofErr w:type="spellStart"/>
+      <w:r>
+        <w:t>šifru</w:t>
+      </w:r>
+      <w:proofErr w:type="spellEnd"/>
+      <w:r>
+        <w:t xml:space="preserve">, </w:t>
+      </w:r>
+      <w:proofErr w:type="spellStart"/>
+      <w:r>
+        <w:t>pobede</w:t>
+      </w:r>
+      <w:proofErr w:type="spellEnd"/>
+      <w:r>
+        <w:t xml:space="preserve"> I </w:t>
+      </w:r>
+      <w:proofErr w:type="spellStart"/>
+      <w:r>
+        <w:t>poraze</w:t>
+      </w:r>
+      <w:proofErr w:type="spellEnd"/>
+      <w:r>
+        <w:t xml:space="preserve">. </w:t>
+      </w:r>
+      <w:proofErr w:type="spellStart"/>
+      <w:r>
+        <w:t>Povezan</w:t>
+      </w:r>
+      <w:proofErr w:type="spellEnd"/>
+      <w:r>
+        <w:t xml:space="preserve"> </w:t>
+      </w:r>
+      <w:proofErr w:type="spellStart"/>
+      <w:r>
+        <w:t>sa</w:t>
+      </w:r>
+      <w:proofErr w:type="spellEnd"/>
+      <w:r>
+        <w:t xml:space="preserve"> </w:t>
+      </w:r>
+      <w:proofErr w:type="spellStart"/>
+      <w:r>
+        <w:t>prijateljima</w:t>
+      </w:r>
+      <w:proofErr w:type="spellEnd"/>
+      <w:r>
+        <w:t xml:space="preserve">, </w:t>
+      </w:r>
+      <w:proofErr w:type="spellStart"/>
+      <w:proofErr w:type="gramStart"/>
+      <w:r>
+        <w:t>četovima</w:t>
+      </w:r>
+      <w:proofErr w:type="spellEnd"/>
+      <w:r>
+        <w:t xml:space="preserve"> ,</w:t>
+      </w:r>
+      <w:proofErr w:type="gramEnd"/>
+      <w:r>
+        <w:t xml:space="preserve"> </w:t>
+      </w:r>
+      <w:proofErr w:type="spellStart"/>
+      <w:r>
+        <w:t>zahtevima</w:t>
+      </w:r>
+      <w:proofErr w:type="spellEnd"/>
+      <w:r>
+        <w:t>.</w:t>
+      </w:r>
+    </w:p>
+    <w:p>
+      <w:pPr>
+        <w:pStyle w:val="ListParagraph"/>
+        <w:numPr>
+          <w:ilvl w:val="0"/>
+          <w:numId w:val="7"/>
+        </w:numPr>
+      </w:pPr>
+      <w:r>
+        <w:rPr>
+          <w:b/>
+        </w:rPr>
+        <w:t xml:space="preserve">Player </w:t>
+      </w:r>
+      <w:r>
+        <w:t xml:space="preserve">– </w:t>
+      </w:r>
+      <w:proofErr w:type="spellStart"/>
+      <w:r>
+        <w:t>Klasa</w:t>
+      </w:r>
+      <w:proofErr w:type="spellEnd"/>
+      <w:r>
+        <w:t xml:space="preserve"> </w:t>
+      </w:r>
+      <w:proofErr w:type="spellStart"/>
+      <w:r>
+        <w:t>koja</w:t>
+      </w:r>
+      <w:proofErr w:type="spellEnd"/>
+      <w:r>
+        <w:t xml:space="preserve"> </w:t>
+      </w:r>
+      <w:proofErr w:type="spellStart"/>
+      <w:r>
+        <w:t>predstavlja</w:t>
+      </w:r>
+      <w:proofErr w:type="spellEnd"/>
+      <w:r>
+        <w:t xml:space="preserve"> </w:t>
+      </w:r>
+      <w:proofErr w:type="spellStart"/>
+      <w:r>
+        <w:t>učesnika</w:t>
+      </w:r>
+      <w:proofErr w:type="spellEnd"/>
+      <w:r>
+        <w:t xml:space="preserve"> u </w:t>
+      </w:r>
+      <w:proofErr w:type="spellStart"/>
+      <w:r>
+        <w:t>određenoj</w:t>
+      </w:r>
+      <w:proofErr w:type="spellEnd"/>
+      <w:r>
+        <w:t xml:space="preserve"> </w:t>
+      </w:r>
+      <w:proofErr w:type="spellStart"/>
+      <w:r>
+        <w:t>igri</w:t>
+      </w:r>
+      <w:proofErr w:type="spellEnd"/>
+      <w:r>
+        <w:t xml:space="preserve"> (</w:t>
+      </w:r>
+      <w:proofErr w:type="spellStart"/>
+      <w:r>
+        <w:t>GameRoom</w:t>
+      </w:r>
+      <w:proofErr w:type="spellEnd"/>
+      <w:r>
+        <w:t xml:space="preserve">). </w:t>
+      </w:r>
+      <w:proofErr w:type="spellStart"/>
+      <w:r>
+        <w:t>Povezuje</w:t>
+      </w:r>
+      <w:proofErr w:type="spellEnd"/>
+      <w:r>
+        <w:t xml:space="preserve"> User </w:t>
+      </w:r>
+      <w:proofErr w:type="spellStart"/>
+      <w:proofErr w:type="gramStart"/>
+      <w:r>
+        <w:t>sa</w:t>
+      </w:r>
+      <w:proofErr w:type="spellEnd"/>
+      <w:proofErr w:type="gramEnd"/>
+      <w:r>
+        <w:t xml:space="preserve"> </w:t>
+      </w:r>
+      <w:proofErr w:type="spellStart"/>
+      <w:r>
+        <w:t>GameRoom</w:t>
+      </w:r>
+      <w:proofErr w:type="spellEnd"/>
+      <w:r>
+        <w:t xml:space="preserve"> I </w:t>
+      </w:r>
+      <w:proofErr w:type="spellStart"/>
+      <w:r>
+        <w:t>obeležava</w:t>
+      </w:r>
+      <w:proofErr w:type="spellEnd"/>
+      <w:r>
+        <w:t xml:space="preserve"> da li je </w:t>
+      </w:r>
+      <w:proofErr w:type="spellStart"/>
+      <w:r>
+        <w:t>korisnik</w:t>
+      </w:r>
+      <w:proofErr w:type="spellEnd"/>
+      <w:r>
+        <w:t xml:space="preserve"> I Host.</w:t>
+      </w:r>
+    </w:p>
+    <w:p>
+      <w:pPr>
+        <w:pStyle w:val="ListParagraph"/>
+        <w:numPr>
+          <w:ilvl w:val="0"/>
+          <w:numId w:val="7"/>
+        </w:numPr>
+      </w:pPr>
+      <w:proofErr w:type="spellStart"/>
+      <w:r>
+        <w:rPr>
+          <w:b/>
+        </w:rPr>
+        <w:t>GameRoom</w:t>
+      </w:r>
+      <w:proofErr w:type="spellEnd"/>
+      <w:r>
+        <w:rPr>
+          <w:b/>
+        </w:rPr>
+        <w:t xml:space="preserve"> </w:t>
+      </w:r>
+      <w:r>
+        <w:t xml:space="preserve">– </w:t>
+      </w:r>
+      <w:proofErr w:type="spellStart"/>
+      <w:r>
+        <w:t>Predstavlja</w:t>
+      </w:r>
+      <w:proofErr w:type="spellEnd"/>
+      <w:r>
+        <w:t xml:space="preserve"> </w:t>
+      </w:r>
+      <w:proofErr w:type="spellStart"/>
+      <w:r>
+        <w:t>sobu</w:t>
+      </w:r>
+      <w:proofErr w:type="spellEnd"/>
+      <w:r>
+        <w:t xml:space="preserve"> </w:t>
+      </w:r>
+      <w:proofErr w:type="spellStart"/>
+      <w:r>
+        <w:t>za</w:t>
+      </w:r>
+      <w:proofErr w:type="spellEnd"/>
+      <w:r>
+        <w:t xml:space="preserve"> </w:t>
+      </w:r>
+      <w:proofErr w:type="spellStart"/>
+      <w:r>
+        <w:t>igru</w:t>
+      </w:r>
+      <w:proofErr w:type="spellEnd"/>
+      <w:r>
+        <w:t xml:space="preserve">. </w:t>
+      </w:r>
+      <w:proofErr w:type="spellStart"/>
+      <w:r>
+        <w:t>Čuva</w:t>
+      </w:r>
+      <w:proofErr w:type="spellEnd"/>
+      <w:r>
+        <w:t xml:space="preserve"> </w:t>
+      </w:r>
+      <w:proofErr w:type="spellStart"/>
+      <w:r>
+        <w:t>informacije</w:t>
+      </w:r>
+      <w:proofErr w:type="spellEnd"/>
+      <w:r>
+        <w:t xml:space="preserve"> o </w:t>
+      </w:r>
+      <w:proofErr w:type="spellStart"/>
+      <w:r>
+        <w:t>igri</w:t>
+      </w:r>
+      <w:proofErr w:type="spellEnd"/>
+      <w:r>
+        <w:t xml:space="preserve">: </w:t>
+      </w:r>
+      <w:proofErr w:type="spellStart"/>
+      <w:r>
+        <w:t>naziv</w:t>
+      </w:r>
+      <w:proofErr w:type="spellEnd"/>
+      <w:r>
+        <w:t xml:space="preserve">, status, </w:t>
+      </w:r>
+      <w:proofErr w:type="spellStart"/>
+      <w:r>
+        <w:t>vreme</w:t>
+      </w:r>
+      <w:proofErr w:type="spellEnd"/>
+      <w:r>
+        <w:t xml:space="preserve"> </w:t>
+      </w:r>
+      <w:proofErr w:type="spellStart"/>
+      <w:r>
+        <w:t>kreiranja</w:t>
+      </w:r>
+      <w:proofErr w:type="spellEnd"/>
+      <w:r>
+        <w:t>.</w:t>
+      </w:r>
+    </w:p>
+    <w:p>
+      <w:pPr>
+        <w:pStyle w:val="ListParagraph"/>
+        <w:numPr>
+          <w:ilvl w:val="0"/>
+          <w:numId w:val="7"/>
+        </w:numPr>
+      </w:pPr>
+      <w:proofErr w:type="spellStart"/>
+      <w:r>
+        <w:rPr>
+          <w:b/>
+        </w:rPr>
+        <w:t>GameBoard</w:t>
+      </w:r>
+      <w:proofErr w:type="spellEnd"/>
+      <w:r>
+        <w:rPr>
+          <w:b/>
+        </w:rPr>
+        <w:t xml:space="preserve"> </w:t>
+      </w:r>
+      <w:r>
+        <w:t xml:space="preserve">– </w:t>
+      </w:r>
+      <w:proofErr w:type="spellStart"/>
+      <w:r>
+        <w:t>Predstavlja</w:t>
+      </w:r>
+      <w:proofErr w:type="spellEnd"/>
+      <w:r>
+        <w:t xml:space="preserve"> </w:t>
+      </w:r>
+      <w:proofErr w:type="spellStart"/>
+      <w:r>
+        <w:t>tablu</w:t>
+      </w:r>
+      <w:proofErr w:type="spellEnd"/>
+      <w:r>
+        <w:t xml:space="preserve"> </w:t>
+      </w:r>
+      <w:proofErr w:type="spellStart"/>
+      <w:r>
+        <w:t>za</w:t>
+      </w:r>
+      <w:proofErr w:type="spellEnd"/>
+      <w:r>
+        <w:t xml:space="preserve"> </w:t>
+      </w:r>
+      <w:proofErr w:type="spellStart"/>
+      <w:r>
+        <w:t>igru</w:t>
+      </w:r>
+      <w:proofErr w:type="spellEnd"/>
+      <w:r>
+        <w:t xml:space="preserve">. </w:t>
+      </w:r>
+      <w:proofErr w:type="spellStart"/>
+      <w:r>
+        <w:t>Sadrži</w:t>
+      </w:r>
+      <w:proofErr w:type="spellEnd"/>
+      <w:r>
+        <w:t xml:space="preserve"> </w:t>
+      </w:r>
+      <w:proofErr w:type="spellStart"/>
+      <w:r>
+        <w:t>informacije</w:t>
+      </w:r>
+      <w:proofErr w:type="spellEnd"/>
+      <w:r>
+        <w:t xml:space="preserve"> o </w:t>
+      </w:r>
+      <w:proofErr w:type="spellStart"/>
+      <w:r>
+        <w:t>dimenzijama</w:t>
+      </w:r>
+      <w:proofErr w:type="spellEnd"/>
+      <w:r>
+        <w:t xml:space="preserve"> table I </w:t>
+      </w:r>
+      <w:proofErr w:type="spellStart"/>
+      <w:r>
+        <w:t>listu</w:t>
+      </w:r>
+      <w:proofErr w:type="spellEnd"/>
+      <w:r>
+        <w:t xml:space="preserve"> </w:t>
+      </w:r>
+      <w:proofErr w:type="spellStart"/>
+      <w:r>
+        <w:t>prepreka</w:t>
+      </w:r>
+      <w:proofErr w:type="spellEnd"/>
+      <w:r>
+        <w:t xml:space="preserve">. </w:t>
+      </w:r>
+    </w:p>
+    <w:p>
+      <w:pPr>
+        <w:pStyle w:val="ListParagraph"/>
+        <w:numPr>
+          <w:ilvl w:val="0"/>
+          <w:numId w:val="7"/>
+        </w:numPr>
+      </w:pPr>
+      <w:r>
+        <w:rPr>
+          <w:b/>
+        </w:rPr>
+        <w:t xml:space="preserve">Snake </w:t>
+      </w:r>
+      <w:r>
+        <w:t xml:space="preserve">– </w:t>
+      </w:r>
+      <w:proofErr w:type="spellStart"/>
+      <w:r>
+        <w:t>Predstavlja</w:t>
+      </w:r>
+      <w:proofErr w:type="spellEnd"/>
+      <w:r>
+        <w:t xml:space="preserve"> </w:t>
+      </w:r>
+      <w:proofErr w:type="spellStart"/>
+      <w:r>
+        <w:t>zmiju</w:t>
+      </w:r>
+      <w:proofErr w:type="spellEnd"/>
+      <w:r>
+        <w:t xml:space="preserve"> </w:t>
+      </w:r>
+      <w:proofErr w:type="spellStart"/>
+      <w:r>
+        <w:t>na</w:t>
+      </w:r>
+      <w:proofErr w:type="spellEnd"/>
+      <w:r>
+        <w:t xml:space="preserve"> table</w:t>
+      </w:r>
+    </w:p>
+    <w:p>
+      <w:pPr>
+        <w:pStyle w:val="ListParagraph"/>
+        <w:numPr>
+          <w:ilvl w:val="0"/>
+          <w:numId w:val="7"/>
+        </w:numPr>
+      </w:pPr>
+      <w:r>
+        <w:rPr>
+          <w:b/>
+        </w:rPr>
+        <w:t xml:space="preserve">Ladder </w:t>
+      </w:r>
+      <w:r>
+        <w:t xml:space="preserve">– </w:t>
+      </w:r>
+      <w:proofErr w:type="spellStart"/>
+      <w:r>
+        <w:t>Predstavlja</w:t>
+      </w:r>
+      <w:proofErr w:type="spellEnd"/>
+      <w:r>
+        <w:t xml:space="preserve"> </w:t>
+      </w:r>
+      <w:proofErr w:type="spellStart"/>
+      <w:r>
+        <w:t>merdevinu</w:t>
+      </w:r>
+      <w:proofErr w:type="spellEnd"/>
+      <w:r>
+        <w:t xml:space="preserve"> </w:t>
+      </w:r>
+      <w:proofErr w:type="spellStart"/>
+      <w:r>
+        <w:t>na</w:t>
+      </w:r>
+      <w:proofErr w:type="spellEnd"/>
+      <w:r>
+        <w:t xml:space="preserve"> table</w:t>
+      </w:r>
+    </w:p>
+    <w:p>
+      <w:pPr>
+        <w:pStyle w:val="ListParagraph"/>
+        <w:numPr>
+          <w:ilvl w:val="0"/>
+          <w:numId w:val="7"/>
+        </w:numPr>
+      </w:pPr>
+      <w:r>
+        <w:rPr>
+          <w:b/>
+        </w:rPr>
+        <w:t xml:space="preserve">Move </w:t>
+      </w:r>
+      <w:r>
+        <w:t xml:space="preserve">– </w:t>
+      </w:r>
+      <w:proofErr w:type="spellStart"/>
+      <w:r>
+        <w:t>Predstavlja</w:t>
+      </w:r>
+      <w:proofErr w:type="spellEnd"/>
+      <w:r>
+        <w:t xml:space="preserve"> </w:t>
+      </w:r>
+      <w:proofErr w:type="spellStart"/>
+      <w:r>
+        <w:t>pojedinačni</w:t>
+      </w:r>
+      <w:proofErr w:type="spellEnd"/>
+      <w:r>
+        <w:t xml:space="preserve"> </w:t>
+      </w:r>
+      <w:proofErr w:type="spellStart"/>
+      <w:r>
+        <w:t>potez</w:t>
+      </w:r>
+      <w:proofErr w:type="spellEnd"/>
+      <w:r>
+        <w:t xml:space="preserve"> </w:t>
+      </w:r>
+      <w:proofErr w:type="spellStart"/>
+      <w:r>
+        <w:t>igrača</w:t>
+      </w:r>
+      <w:proofErr w:type="spellEnd"/>
+      <w:r>
+        <w:t xml:space="preserve">. </w:t>
+      </w:r>
+    </w:p>
+    <w:p>
+      <w:pPr>
+        <w:pStyle w:val="ListParagraph"/>
+        <w:numPr>
+          <w:ilvl w:val="0"/>
+          <w:numId w:val="7"/>
+        </w:numPr>
+      </w:pPr>
+      <w:r>
+        <w:rPr>
+          <w:b/>
+        </w:rPr>
+        <w:t xml:space="preserve">Dice </w:t>
+      </w:r>
+      <w:r>
+        <w:t xml:space="preserve">– </w:t>
+      </w:r>
+      <w:proofErr w:type="spellStart"/>
+      <w:r>
+        <w:t>Predstavlja</w:t>
+      </w:r>
+      <w:proofErr w:type="spellEnd"/>
+      <w:r>
+        <w:t xml:space="preserve"> </w:t>
+      </w:r>
+      <w:proofErr w:type="spellStart"/>
+      <w:r>
+        <w:t>bacanje</w:t>
+      </w:r>
+      <w:proofErr w:type="spellEnd"/>
+      <w:r>
+        <w:t xml:space="preserve"> </w:t>
+      </w:r>
+      <w:proofErr w:type="spellStart"/>
+      <w:r>
+        <w:t>kockice</w:t>
+      </w:r>
+      <w:proofErr w:type="spellEnd"/>
+      <w:r>
+        <w:t xml:space="preserve"> </w:t>
+      </w:r>
+      <w:proofErr w:type="spellStart"/>
+      <w:r>
+        <w:t>od</w:t>
+      </w:r>
+      <w:proofErr w:type="spellEnd"/>
+      <w:r>
+        <w:t xml:space="preserve"> </w:t>
+      </w:r>
+      <w:proofErr w:type="spellStart"/>
+      <w:r>
+        <w:t>strane</w:t>
+      </w:r>
+      <w:proofErr w:type="spellEnd"/>
+      <w:r>
+        <w:t xml:space="preserve"> </w:t>
+      </w:r>
+      <w:proofErr w:type="spellStart"/>
+      <w:r>
+        <w:t>igrača</w:t>
+      </w:r>
+      <w:proofErr w:type="spellEnd"/>
+    </w:p>
+    <w:p>
+      <w:pPr>
+        <w:pStyle w:val="ListParagraph"/>
+        <w:numPr>
+          <w:ilvl w:val="0"/>
+          <w:numId w:val="7"/>
+        </w:numPr>
+      </w:pPr>
+      <w:proofErr w:type="spellStart"/>
+      <w:r>
+        <w:rPr>
+          <w:b/>
+        </w:rPr>
+        <w:t>GameRequest</w:t>
+      </w:r>
+      <w:proofErr w:type="spellEnd"/>
+      <w:r>
+        <w:rPr>
+          <w:b/>
+        </w:rPr>
+        <w:t xml:space="preserve"> </w:t>
+      </w:r>
+      <w:r>
+        <w:t xml:space="preserve">– </w:t>
+      </w:r>
+      <w:proofErr w:type="spellStart"/>
+      <w:r>
+        <w:t>Zahtev</w:t>
+      </w:r>
+      <w:proofErr w:type="spellEnd"/>
+      <w:r>
+        <w:t xml:space="preserve"> </w:t>
+      </w:r>
+      <w:proofErr w:type="spellStart"/>
+      <w:r>
+        <w:t>za</w:t>
+      </w:r>
+      <w:proofErr w:type="spellEnd"/>
+      <w:r>
+        <w:t xml:space="preserve"> </w:t>
+      </w:r>
+      <w:proofErr w:type="spellStart"/>
+      <w:r>
+        <w:t>pridruživanje</w:t>
+      </w:r>
+      <w:proofErr w:type="spellEnd"/>
+      <w:r>
+        <w:t xml:space="preserve"> </w:t>
+      </w:r>
+      <w:proofErr w:type="spellStart"/>
+      <w:r>
+        <w:t>igri</w:t>
+      </w:r>
+      <w:proofErr w:type="spellEnd"/>
+    </w:p>
+    <w:p>
+      <w:pPr>
+        <w:pStyle w:val="ListParagraph"/>
+        <w:numPr>
+          <w:ilvl w:val="0"/>
+          <w:numId w:val="7"/>
+        </w:numPr>
+      </w:pPr>
+      <w:proofErr w:type="spellStart"/>
+      <w:r>
+        <w:rPr>
+          <w:b/>
+        </w:rPr>
+        <w:t>FriendRequest</w:t>
+      </w:r>
+      <w:proofErr w:type="spellEnd"/>
+      <w:r>
+        <w:rPr>
+          <w:b/>
+        </w:rPr>
+        <w:t xml:space="preserve"> </w:t>
+      </w:r>
+      <w:r>
+        <w:t xml:space="preserve">– </w:t>
+      </w:r>
+      <w:proofErr w:type="spellStart"/>
+      <w:r>
+        <w:t>Zahtev</w:t>
+      </w:r>
+      <w:proofErr w:type="spellEnd"/>
+      <w:r>
+        <w:t xml:space="preserve"> </w:t>
+      </w:r>
+      <w:proofErr w:type="spellStart"/>
+      <w:r>
+        <w:t>za</w:t>
+      </w:r>
+      <w:proofErr w:type="spellEnd"/>
+      <w:r>
+        <w:t xml:space="preserve"> </w:t>
+      </w:r>
+      <w:proofErr w:type="spellStart"/>
+      <w:r>
+        <w:t>prijateljstvo</w:t>
+      </w:r>
+      <w:proofErr w:type="spellEnd"/>
+      <w:r>
+        <w:t xml:space="preserve"> </w:t>
+      </w:r>
+      <w:proofErr w:type="spellStart"/>
+      <w:r>
+        <w:t>od</w:t>
+      </w:r>
+      <w:proofErr w:type="spellEnd"/>
+      <w:r>
+        <w:t xml:space="preserve"> </w:t>
+      </w:r>
+      <w:proofErr w:type="spellStart"/>
+      <w:r>
+        <w:t>strane</w:t>
+      </w:r>
+      <w:proofErr w:type="spellEnd"/>
+      <w:r>
+        <w:t xml:space="preserve"> </w:t>
+      </w:r>
+      <w:proofErr w:type="spellStart"/>
+      <w:r>
+        <w:t>jednog</w:t>
+      </w:r>
+      <w:proofErr w:type="spellEnd"/>
+      <w:r>
+        <w:t xml:space="preserve"> </w:t>
+      </w:r>
+      <w:proofErr w:type="spellStart"/>
+      <w:r>
+        <w:t>korisnika</w:t>
+      </w:r>
+      <w:proofErr w:type="spellEnd"/>
+      <w:r>
+        <w:t xml:space="preserve"> </w:t>
+      </w:r>
+      <w:proofErr w:type="spellStart"/>
+      <w:r>
+        <w:t>ja</w:t>
+      </w:r>
+      <w:proofErr w:type="spellEnd"/>
+      <w:r>
+        <w:t xml:space="preserve"> </w:t>
+      </w:r>
+      <w:proofErr w:type="spellStart"/>
+      <w:r>
+        <w:t>drugom</w:t>
+      </w:r>
+      <w:proofErr w:type="spellEnd"/>
+    </w:p>
+    <w:p>
+      <w:pPr>
+        <w:pStyle w:val="ListParagraph"/>
+        <w:numPr>
+          <w:ilvl w:val="0"/>
+          <w:numId w:val="7"/>
+        </w:numPr>
+      </w:pPr>
+      <w:proofErr w:type="spellStart"/>
+      <w:r>
+        <w:rPr>
+          <w:b/>
+        </w:rPr>
+        <w:t>FriendList</w:t>
+      </w:r>
+      <w:proofErr w:type="spellEnd"/>
+      <w:r>
+        <w:rPr>
+          <w:b/>
+        </w:rPr>
+        <w:t xml:space="preserve"> </w:t>
+      </w:r>
+      <w:r>
+        <w:t xml:space="preserve">– </w:t>
+      </w:r>
+      <w:proofErr w:type="spellStart"/>
+      <w:r>
+        <w:t>Lista</w:t>
+      </w:r>
+      <w:proofErr w:type="spellEnd"/>
+      <w:r>
+        <w:t xml:space="preserve"> </w:t>
+      </w:r>
+      <w:proofErr w:type="spellStart"/>
+      <w:r>
+        <w:t>prijatelja</w:t>
+      </w:r>
+      <w:proofErr w:type="spellEnd"/>
+      <w:r>
+        <w:t xml:space="preserve"> </w:t>
+      </w:r>
+      <w:proofErr w:type="spellStart"/>
+      <w:r>
+        <w:t>korisnika</w:t>
+      </w:r>
+      <w:proofErr w:type="spellEnd"/>
+    </w:p>
+    <w:p>
+      <w:pPr>
+        <w:pStyle w:val="ListParagraph"/>
+        <w:numPr>
+          <w:ilvl w:val="0"/>
+          <w:numId w:val="7"/>
+        </w:numPr>
+      </w:pPr>
+      <w:r>
+        <w:rPr>
+          <w:b/>
+        </w:rPr>
+        <w:t xml:space="preserve">Chat </w:t>
+      </w:r>
+      <w:r>
+        <w:t xml:space="preserve">– </w:t>
+      </w:r>
+      <w:proofErr w:type="spellStart"/>
+      <w:r>
+        <w:t>Predstavlja</w:t>
+      </w:r>
+      <w:proofErr w:type="spellEnd"/>
+      <w:r>
+        <w:t xml:space="preserve"> </w:t>
+      </w:r>
+      <w:proofErr w:type="spellStart"/>
+      <w:r>
+        <w:t>poruku</w:t>
+      </w:r>
+      <w:proofErr w:type="spellEnd"/>
+      <w:r>
+        <w:t xml:space="preserve"> </w:t>
+      </w:r>
+      <w:proofErr w:type="spellStart"/>
+      <w:r>
+        <w:t>između</w:t>
+      </w:r>
+      <w:proofErr w:type="spellEnd"/>
+      <w:r>
+        <w:t xml:space="preserve"> </w:t>
+      </w:r>
+      <w:proofErr w:type="spellStart"/>
+      <w:r>
+        <w:t>dva</w:t>
+      </w:r>
+      <w:proofErr w:type="spellEnd"/>
+      <w:r>
+        <w:t xml:space="preserve"> </w:t>
+      </w:r>
+      <w:proofErr w:type="spellStart"/>
+      <w:r>
+        <w:t>korisnika</w:t>
+      </w:r>
+      <w:proofErr w:type="spellEnd"/>
+    </w:p>
+    <w:p>
+      <w:pPr>
+        <w:pStyle w:val="ListParagraph"/>
+        <w:numPr>
+          <w:ilvl w:val="0"/>
+          <w:numId w:val="7"/>
+        </w:numPr>
+      </w:pPr>
+      <w:r>
+        <w:rPr>
+          <w:b/>
+        </w:rPr>
+        <w:t xml:space="preserve">Winner </w:t>
+      </w:r>
+      <w:r>
+        <w:t xml:space="preserve">– </w:t>
+      </w:r>
+      <w:proofErr w:type="spellStart"/>
+      <w:r>
+        <w:t>Predstavlja</w:t>
+      </w:r>
+      <w:proofErr w:type="spellEnd"/>
+      <w:r>
+        <w:t xml:space="preserve"> </w:t>
+      </w:r>
+      <w:proofErr w:type="spellStart"/>
+      <w:r>
+        <w:t>pobednika</w:t>
+      </w:r>
+      <w:proofErr w:type="spellEnd"/>
+      <w:r>
+        <w:t xml:space="preserve"> </w:t>
+      </w:r>
+      <w:proofErr w:type="spellStart"/>
+      <w:r>
+        <w:t>igre</w:t>
+      </w:r>
+      <w:proofErr w:type="spellEnd"/>
+    </w:p>
+    <w:p/>
+    <w:p>
+      <w:pPr>
+        <w:pStyle w:val="Heading1"/>
+        <w:numPr>
+          <w:ilvl w:val="0"/>
+          <w:numId w:val="6"/>
+        </w:numPr>
+      </w:pPr>
+      <w:r>
+        <w:lastRenderedPageBreak/>
+        <w:t xml:space="preserve">Model </w:t>
+      </w:r>
+      <w:proofErr w:type="spellStart"/>
+      <w:r>
+        <w:t>perzistencije</w:t>
+      </w:r>
+      <w:proofErr w:type="spellEnd"/>
+    </w:p>
+    <w:p>
+      <w:proofErr w:type="spellStart"/>
+      <w:r>
+        <w:t>Prethodno</w:t>
+      </w:r>
+      <w:proofErr w:type="spellEnd"/>
+      <w:r>
+        <w:t xml:space="preserve"> </w:t>
+      </w:r>
+      <w:proofErr w:type="spellStart"/>
+      <w:r>
+        <w:t>predstavljeni</w:t>
+      </w:r>
+      <w:proofErr w:type="spellEnd"/>
+      <w:r>
+        <w:t xml:space="preserve"> model </w:t>
+      </w:r>
+      <w:proofErr w:type="spellStart"/>
+      <w:r>
+        <w:t>podataka</w:t>
+      </w:r>
+      <w:proofErr w:type="spellEnd"/>
+      <w:r>
+        <w:t xml:space="preserve"> se </w:t>
+      </w:r>
+      <w:proofErr w:type="spellStart"/>
+      <w:r>
+        <w:t>na</w:t>
+      </w:r>
+      <w:proofErr w:type="spellEnd"/>
+      <w:r>
+        <w:t xml:space="preserve"> </w:t>
+      </w:r>
+      <w:proofErr w:type="spellStart"/>
+      <w:r>
+        <w:t>odgovarajući</w:t>
+      </w:r>
+      <w:proofErr w:type="spellEnd"/>
+      <w:r>
+        <w:t xml:space="preserve"> </w:t>
+      </w:r>
+      <w:proofErr w:type="spellStart"/>
+      <w:r>
+        <w:t>način</w:t>
+      </w:r>
+      <w:proofErr w:type="spellEnd"/>
+      <w:r>
+        <w:t xml:space="preserve"> </w:t>
+      </w:r>
+      <w:proofErr w:type="spellStart"/>
+      <w:r>
+        <w:t>perzistira</w:t>
+      </w:r>
+      <w:proofErr w:type="spellEnd"/>
+      <w:r>
+        <w:t xml:space="preserve"> u </w:t>
+      </w:r>
+      <w:proofErr w:type="spellStart"/>
+      <w:r>
+        <w:t>bazu</w:t>
+      </w:r>
+      <w:proofErr w:type="spellEnd"/>
+      <w:r>
+        <w:t xml:space="preserve"> </w:t>
+      </w:r>
+      <w:proofErr w:type="spellStart"/>
+      <w:r>
+        <w:t>podataka</w:t>
+      </w:r>
+      <w:proofErr w:type="spellEnd"/>
+      <w:r>
+        <w:t xml:space="preserve">, </w:t>
+      </w:r>
+      <w:proofErr w:type="spellStart"/>
+      <w:r>
+        <w:t>predstavljen</w:t>
+      </w:r>
+      <w:proofErr w:type="spellEnd"/>
+      <w:r>
+        <w:t xml:space="preserve"> u </w:t>
+      </w:r>
+      <w:proofErr w:type="spellStart"/>
+      <w:r>
+        <w:t>vidu</w:t>
+      </w:r>
+      <w:proofErr w:type="spellEnd"/>
+      <w:r>
+        <w:t xml:space="preserve"> </w:t>
+      </w:r>
+      <w:proofErr w:type="spellStart"/>
+      <w:r>
+        <w:t>modela</w:t>
+      </w:r>
+      <w:proofErr w:type="spellEnd"/>
+      <w:r>
+        <w:t xml:space="preserve"> entiteta:</w:t>
+      </w:r>
       <w:bookmarkStart w:id="0" w:name="_GoBack"/>
       <w:bookmarkEnd w:id="0"/>
     </w:p>
@@ -591,6 +1765,95 @@
     </w:lvl>
   </w:abstractNum>
   <w:abstractNum w:abstractNumId="2">
+    <w:nsid w:val="2D30536A"/>
+    <w:multiLevelType w:val="hybridMultilevel"/>
+    <w:tmpl w:val="652239F2"/>
+    <w:lvl w:ilvl="0" w:tplc="0409000F">
+      <w:start w:val="1"/>
+      <w:numFmt w:val="decimal"/>
+      <w:lvlText w:val="%1."/>
+      <w:lvlJc w:val="left"/>
+      <w:pPr>
+        <w:ind w:left="720" w:hanging="360"/>
+      </w:pPr>
+      <w:rPr>
+        <w:rFonts w:hint="default"/>
+      </w:rPr>
+    </w:lvl>
+    <w:lvl w:ilvl="1" w:tplc="04090019" w:tentative="1">
+      <w:start w:val="1"/>
+      <w:numFmt w:val="lowerLetter"/>
+      <w:lvlText w:val="%2."/>
+      <w:lvlJc w:val="left"/>
+      <w:pPr>
+        <w:ind w:left="1440" w:hanging="360"/>
+      </w:pPr>
+    </w:lvl>
+    <w:lvl w:ilvl="2" w:tplc="0409001B" w:tentative="1">
+      <w:start w:val="1"/>
+      <w:numFmt w:val="lowerRoman"/>
+      <w:lvlText w:val="%3."/>
+      <w:lvlJc w:val="right"/>
+      <w:pPr>
+        <w:ind w:left="2160" w:hanging="180"/>
+      </w:pPr>
+    </w:lvl>
+    <w:lvl w:ilvl="3" w:tplc="0409000F" w:tentative="1">
+      <w:start w:val="1"/>
+      <w:numFmt w:val="decimal"/>
+      <w:lvlText w:val="%4."/>
+      <w:lvlJc w:val="left"/>
+      <w:pPr>
+        <w:ind w:left="2880" w:hanging="360"/>
+      </w:pPr>
+    </w:lvl>
+    <w:lvl w:ilvl="4" w:tplc="04090019" w:tentative="1">
+      <w:start w:val="1"/>
+      <w:numFmt w:val="lowerLetter"/>
+      <w:lvlText w:val="%5."/>
+      <w:lvlJc w:val="left"/>
+      <w:pPr>
+        <w:ind w:left="3600" w:hanging="360"/>
+      </w:pPr>
+    </w:lvl>
+    <w:lvl w:ilvl="5" w:tplc="0409001B" w:tentative="1">
+      <w:start w:val="1"/>
+      <w:numFmt w:val="lowerRoman"/>
+      <w:lvlText w:val="%6."/>
+      <w:lvlJc w:val="right"/>
+      <w:pPr>
+        <w:ind w:left="4320" w:hanging="180"/>
+      </w:pPr>
+    </w:lvl>
+    <w:lvl w:ilvl="6" w:tplc="0409000F" w:tentative="1">
+      <w:start w:val="1"/>
+      <w:numFmt w:val="decimal"/>
+      <w:lvlText w:val="%7."/>
+      <w:lvlJc w:val="left"/>
+      <w:pPr>
+        <w:ind w:left="5040" w:hanging="360"/>
+      </w:pPr>
+    </w:lvl>
+    <w:lvl w:ilvl="7" w:tplc="04090019" w:tentative="1">
+      <w:start w:val="1"/>
+      <w:numFmt w:val="lowerLetter"/>
+      <w:lvlText w:val="%8."/>
+      <w:lvlJc w:val="left"/>
+      <w:pPr>
+        <w:ind w:left="5760" w:hanging="360"/>
+      </w:pPr>
+    </w:lvl>
+    <w:lvl w:ilvl="8" w:tplc="0409001B" w:tentative="1">
+      <w:start w:val="1"/>
+      <w:numFmt w:val="lowerRoman"/>
+      <w:lvlText w:val="%9."/>
+      <w:lvlJc w:val="right"/>
+      <w:pPr>
+        <w:ind w:left="6480" w:hanging="180"/>
+      </w:pPr>
+    </w:lvl>
+  </w:abstractNum>
+  <w:abstractNum w:abstractNumId="3">
     <w:nsid w:val="326A54EE"/>
     <w:multiLevelType w:val="hybridMultilevel"/>
     <w:tmpl w:val="D0DAD3FA"/>
@@ -676,7 +1939,7 @@
       </w:pPr>
     </w:lvl>
   </w:abstractNum>
-  <w:abstractNum w:abstractNumId="3">
+  <w:abstractNum w:abstractNumId="4">
     <w:nsid w:val="34FE340B"/>
     <w:multiLevelType w:val="hybridMultilevel"/>
     <w:tmpl w:val="9EAA8758"/>
@@ -789,7 +2052,120 @@
       </w:rPr>
     </w:lvl>
   </w:abstractNum>
-  <w:abstractNum w:abstractNumId="4">
+  <w:abstractNum w:abstractNumId="5">
+    <w:nsid w:val="605443FF"/>
+    <w:multiLevelType w:val="hybridMultilevel"/>
+    <w:tmpl w:val="BE10F3DC"/>
+    <w:lvl w:ilvl="0" w:tplc="04090003">
+      <w:start w:val="1"/>
+      <w:numFmt w:val="bullet"/>
+      <w:lvlText w:val="o"/>
+      <w:lvlJc w:val="left"/>
+      <w:pPr>
+        <w:ind w:left="720" w:hanging="360"/>
+      </w:pPr>
+      <w:rPr>
+        <w:rFonts w:ascii="Courier New" w:hAnsi="Courier New" w:cs="Courier New" w:hint="default"/>
+      </w:rPr>
+    </w:lvl>
+    <w:lvl w:ilvl="1" w:tplc="04090003" w:tentative="1">
+      <w:start w:val="1"/>
+      <w:numFmt w:val="bullet"/>
+      <w:lvlText w:val="o"/>
+      <w:lvlJc w:val="left"/>
+      <w:pPr>
+        <w:ind w:left="1440" w:hanging="360"/>
+      </w:pPr>
+      <w:rPr>
+        <w:rFonts w:ascii="Courier New" w:hAnsi="Courier New" w:cs="Courier New" w:hint="default"/>
+      </w:rPr>
+    </w:lvl>
+    <w:lvl w:ilvl="2" w:tplc="04090005" w:tentative="1">
+      <w:start w:val="1"/>
+      <w:numFmt w:val="bullet"/>
+      <w:lvlText w:val=""/>
+      <w:lvlJc w:val="left"/>
+      <w:pPr>
+        <w:ind w:left="2160" w:hanging="360"/>
+      </w:pPr>
+      <w:rPr>
+        <w:rFonts w:ascii="Wingdings" w:hAnsi="Wingdings" w:hint="default"/>
+      </w:rPr>
+    </w:lvl>
+    <w:lvl w:ilvl="3" w:tplc="04090001" w:tentative="1">
+      <w:start w:val="1"/>
+      <w:numFmt w:val="bullet"/>
+      <w:lvlText w:val=""/>
+      <w:lvlJc w:val="left"/>
+      <w:pPr>
+        <w:ind w:left="2880" w:hanging="360"/>
+      </w:pPr>
+      <w:rPr>
+        <w:rFonts w:ascii="Symbol" w:hAnsi="Symbol" w:hint="default"/>
+      </w:rPr>
+    </w:lvl>
+    <w:lvl w:ilvl="4" w:tplc="04090003" w:tentative="1">
+      <w:start w:val="1"/>
+      <w:numFmt w:val="bullet"/>
+      <w:lvlText w:val="o"/>
+      <w:lvlJc w:val="left"/>
+      <w:pPr>
+        <w:ind w:left="3600" w:hanging="360"/>
+      </w:pPr>
+      <w:rPr>
+        <w:rFonts w:ascii="Courier New" w:hAnsi="Courier New" w:cs="Courier New" w:hint="default"/>
+      </w:rPr>
+    </w:lvl>
+    <w:lvl w:ilvl="5" w:tplc="04090005" w:tentative="1">
+      <w:start w:val="1"/>
+      <w:numFmt w:val="bullet"/>
+      <w:lvlText w:val=""/>
+      <w:lvlJc w:val="left"/>
+      <w:pPr>
+        <w:ind w:left="4320" w:hanging="360"/>
+      </w:pPr>
+      <w:rPr>
+        <w:rFonts w:ascii="Wingdings" w:hAnsi="Wingdings" w:hint="default"/>
+      </w:rPr>
+    </w:lvl>
+    <w:lvl w:ilvl="6" w:tplc="04090001" w:tentative="1">
+      <w:start w:val="1"/>
+      <w:numFmt w:val="bullet"/>
+      <w:lvlText w:val=""/>
+      <w:lvlJc w:val="left"/>
+      <w:pPr>
+        <w:ind w:left="5040" w:hanging="360"/>
+      </w:pPr>
+      <w:rPr>
+        <w:rFonts w:ascii="Symbol" w:hAnsi="Symbol" w:hint="default"/>
+      </w:rPr>
+    </w:lvl>
+    <w:lvl w:ilvl="7" w:tplc="04090003" w:tentative="1">
+      <w:start w:val="1"/>
+      <w:numFmt w:val="bullet"/>
+      <w:lvlText w:val="o"/>
+      <w:lvlJc w:val="left"/>
+      <w:pPr>
+        <w:ind w:left="5760" w:hanging="360"/>
+      </w:pPr>
+      <w:rPr>
+        <w:rFonts w:ascii="Courier New" w:hAnsi="Courier New" w:cs="Courier New" w:hint="default"/>
+      </w:rPr>
+    </w:lvl>
+    <w:lvl w:ilvl="8" w:tplc="04090005" w:tentative="1">
+      <w:start w:val="1"/>
+      <w:numFmt w:val="bullet"/>
+      <w:lvlText w:val=""/>
+      <w:lvlJc w:val="left"/>
+      <w:pPr>
+        <w:ind w:left="6480" w:hanging="360"/>
+      </w:pPr>
+      <w:rPr>
+        <w:rFonts w:ascii="Wingdings" w:hAnsi="Wingdings" w:hint="default"/>
+      </w:rPr>
+    </w:lvl>
+  </w:abstractNum>
+  <w:abstractNum w:abstractNumId="6">
     <w:nsid w:val="79C84C6B"/>
     <w:multiLevelType w:val="hybridMultilevel"/>
     <w:tmpl w:val="2336170C"/>
@@ -879,16 +2255,22 @@
     <w:abstractNumId w:val="1"/>
   </w:num>
   <w:num w:numId="2">
-    <w:abstractNumId w:val="2"/>
+    <w:abstractNumId w:val="3"/>
   </w:num>
   <w:num w:numId="3">
-    <w:abstractNumId w:val="4"/>
+    <w:abstractNumId w:val="6"/>
   </w:num>
   <w:num w:numId="4">
     <w:abstractNumId w:val="0"/>
   </w:num>
   <w:num w:numId="5">
-    <w:abstractNumId w:val="3"/>
+    <w:abstractNumId w:val="4"/>
+  </w:num>
+  <w:num w:numId="6">
+    <w:abstractNumId w:val="2"/>
+  </w:num>
+  <w:num w:numId="7">
+    <w:abstractNumId w:val="5"/>
   </w:num>
 </w:numbering>
 </file>
@@ -1744,7 +3126,7 @@
   <a:extraClrSchemeLst/>
   <a:extLst>
     <a:ext uri="{05A4C25C-085E-4340-85A3-A5531E510DB2}">
-      <thm15:themeFamily xmlns="" xmlns:thm15="http://schemas.microsoft.com/office/thememl/2012/main" name="Office Theme" id="{62F939B6-93AF-4DB8-9C6B-D6C7DFDC589F}" vid="{4A3C46E8-61CC-4603-A589-7422A47A8E4A}"/>
+      <thm15:themeFamily xmlns:thm15="http://schemas.microsoft.com/office/thememl/2012/main" xmlns="" name="Office Theme" id="{62F939B6-93AF-4DB8-9C6B-D6C7DFDC589F}" vid="{4A3C46E8-61CC-4603-A589-7422A47A8E4A}"/>
     </a:ext>
   </a:extLst>
 </a:theme>

</xml_diff>